<commit_message>
this is my after adding branching info in doc
</commit_message>
<xml_diff>
--- a/INSTRUCTION SET 2.docx
+++ b/INSTRUCTION SET 2.docx
@@ -12,7 +12,6 @@
           <w:szCs w:val="36"/>
         </w:rPr>
       </w:pPr>
-      <w:proofErr w:type="spellStart"/>
       <w:r>
         <w:rPr>
           <w:rFonts w:ascii="Times New Roman" w:hAnsi="Times New Roman" w:cs="Times New Roman"/>
@@ -20,9 +19,8 @@
           <w:sz w:val="36"/>
           <w:szCs w:val="36"/>
         </w:rPr>
-        <w:t>Git</w:t>
-      </w:r>
-      <w:proofErr w:type="spellEnd"/>
+        <w:t>Git commands</w:t>
+      </w:r>
       <w:r>
         <w:rPr>
           <w:rFonts w:ascii="Times New Roman" w:hAnsi="Times New Roman" w:cs="Times New Roman"/>
@@ -30,27 +28,18 @@
           <w:sz w:val="36"/>
           <w:szCs w:val="36"/>
         </w:rPr>
-        <w:t xml:space="preserve"> commands</w:t>
-      </w:r>
-      <w:r>
+        <w:t>.</w:t>
+      </w:r>
+    </w:p>
+    <w:p>
+      <w:pPr>
+        <w:jc w:val="center"/>
         <w:rPr>
           <w:rFonts w:ascii="Times New Roman" w:hAnsi="Times New Roman" w:cs="Times New Roman"/>
           <w:b/>
           <w:sz w:val="36"/>
           <w:szCs w:val="36"/>
         </w:rPr>
-        <w:t>.</w:t>
-      </w:r>
-    </w:p>
-    <w:p>
-      <w:pPr>
-        <w:jc w:val="center"/>
-        <w:rPr>
-          <w:rFonts w:ascii="Times New Roman" w:hAnsi="Times New Roman" w:cs="Times New Roman"/>
-          <w:b/>
-          <w:sz w:val="36"/>
-          <w:szCs w:val="36"/>
-        </w:rPr>
       </w:pPr>
     </w:p>
     <w:p>
@@ -121,18 +110,24 @@
           <w:sz w:val="28"/>
           <w:szCs w:val="28"/>
         </w:rPr>
-        <w:t xml:space="preserve">So we will see the some basics commands from previous instruction </w:t>
-      </w:r>
-      <w:proofErr w:type="gramStart"/>
-      <w:r>
-        <w:rPr>
-          <w:rFonts w:ascii="Times New Roman" w:hAnsi="Times New Roman" w:cs="Times New Roman"/>
-          <w:sz w:val="28"/>
-          <w:szCs w:val="28"/>
-        </w:rPr>
-        <w:t>set .</w:t>
-      </w:r>
-      <w:proofErr w:type="gramEnd"/>
+        <w:t>Therefore,</w:t>
+      </w:r>
+      <w:r>
+        <w:rPr>
+          <w:rFonts w:ascii="Times New Roman" w:hAnsi="Times New Roman" w:cs="Times New Roman"/>
+          <w:sz w:val="28"/>
+          <w:szCs w:val="28"/>
+        </w:rPr>
+        <w:t xml:space="preserve"> we will see the some basics commands from previous instruction </w:t>
+      </w:r>
+      <w:r>
+        <w:rPr>
+          <w:rFonts w:ascii="Times New Roman" w:hAnsi="Times New Roman" w:cs="Times New Roman"/>
+          <w:sz w:val="28"/>
+          <w:szCs w:val="28"/>
+        </w:rPr>
+        <w:t>set.</w:t>
+      </w:r>
     </w:p>
     <w:p>
       <w:pPr>
@@ -151,24 +146,14 @@
         </w:rPr>
         <w:t xml:space="preserve">Like adding this .doc file in </w:t>
       </w:r>
-      <w:proofErr w:type="gramStart"/>
-      <w:r>
-        <w:rPr>
-          <w:rFonts w:ascii="Times New Roman" w:hAnsi="Times New Roman" w:cs="Times New Roman"/>
-          <w:sz w:val="28"/>
-          <w:szCs w:val="28"/>
-        </w:rPr>
-        <w:t xml:space="preserve">repository </w:t>
-      </w:r>
-      <w:r>
-        <w:rPr>
-          <w:rFonts w:ascii="Times New Roman" w:hAnsi="Times New Roman" w:cs="Times New Roman"/>
-          <w:sz w:val="28"/>
-          <w:szCs w:val="28"/>
-        </w:rPr>
-        <w:t>.</w:t>
-      </w:r>
-      <w:proofErr w:type="gramEnd"/>
+      <w:r>
+        <w:rPr>
+          <w:rFonts w:ascii="Times New Roman" w:hAnsi="Times New Roman" w:cs="Times New Roman"/>
+          <w:sz w:val="28"/>
+          <w:szCs w:val="28"/>
+        </w:rPr>
+        <w:t>repository.</w:t>
+      </w:r>
     </w:p>
     <w:p>
       <w:pPr>
@@ -200,25 +185,7 @@
           <w:sz w:val="28"/>
           <w:szCs w:val="28"/>
         </w:rPr>
-        <w:t xml:space="preserve">First off all the configure the user name and </w:t>
-      </w:r>
-      <w:proofErr w:type="spellStart"/>
-      <w:r>
-        <w:rPr>
-          <w:rFonts w:ascii="Times New Roman" w:hAnsi="Times New Roman" w:cs="Times New Roman"/>
-          <w:sz w:val="28"/>
-          <w:szCs w:val="28"/>
-        </w:rPr>
-        <w:t>and</w:t>
-      </w:r>
-      <w:proofErr w:type="spellEnd"/>
-      <w:r>
-        <w:rPr>
-          <w:rFonts w:ascii="Times New Roman" w:hAnsi="Times New Roman" w:cs="Times New Roman"/>
-          <w:sz w:val="28"/>
-          <w:szCs w:val="28"/>
-        </w:rPr>
-        <w:t xml:space="preserve"> user Email this is comes in good practice </w:t>
+        <w:t xml:space="preserve">First off all the configure the user name and and user Email this is comes in good practice </w:t>
       </w:r>
     </w:p>
     <w:p>
@@ -239,16 +206,14 @@
         </w:rPr>
         <w:t xml:space="preserve"> By using below </w:t>
       </w:r>
-      <w:proofErr w:type="gramStart"/>
-      <w:r>
-        <w:rPr>
-          <w:rFonts w:ascii="Times New Roman" w:hAnsi="Times New Roman" w:cs="Times New Roman"/>
-          <w:sz w:val="28"/>
-          <w:szCs w:val="28"/>
-        </w:rPr>
-        <w:t>command .</w:t>
-      </w:r>
-      <w:proofErr w:type="gramEnd"/>
+      <w:r>
+        <w:rPr>
+          <w:rFonts w:ascii="Times New Roman" w:hAnsi="Times New Roman" w:cs="Times New Roman"/>
+          <w:sz w:val="28"/>
+          <w:szCs w:val="28"/>
+        </w:rPr>
+        <w:t>command.</w:t>
+      </w:r>
     </w:p>
     <w:p>
       <w:pPr>
@@ -277,15 +242,13 @@
         </w:rPr>
         <w:t xml:space="preserve">SETUP </w:t>
       </w:r>
-      <w:proofErr w:type="gramStart"/>
-      <w:r>
-        <w:rPr>
-          <w:rFonts w:ascii="Times New Roman" w:hAnsi="Times New Roman" w:cs="Times New Roman"/>
-          <w:sz w:val="24"/>
-        </w:rPr>
-        <w:t>Configuring</w:t>
-      </w:r>
-      <w:proofErr w:type="gramEnd"/>
+      <w:r>
+        <w:rPr>
+          <w:rFonts w:ascii="Times New Roman" w:hAnsi="Times New Roman" w:cs="Times New Roman"/>
+          <w:sz w:val="24"/>
+        </w:rPr>
+        <w:t>configuring</w:t>
+      </w:r>
       <w:r>
         <w:rPr>
           <w:rFonts w:ascii="Times New Roman" w:hAnsi="Times New Roman" w:cs="Times New Roman"/>
@@ -312,18 +275,38 @@
         </w:rPr>
         <w:t xml:space="preserve"> </w:t>
       </w:r>
-      <w:proofErr w:type="spellStart"/>
-      <w:proofErr w:type="gramStart"/>
-      <w:r>
-        <w:rPr>
-          <w:rFonts w:ascii="Times New Roman" w:hAnsi="Times New Roman" w:cs="Times New Roman"/>
-          <w:b/>
-          <w:sz w:val="24"/>
-        </w:rPr>
-        <w:t>git</w:t>
-      </w:r>
-      <w:proofErr w:type="spellEnd"/>
-      <w:proofErr w:type="gramEnd"/>
+      <w:r>
+        <w:rPr>
+          <w:rFonts w:ascii="Times New Roman" w:hAnsi="Times New Roman" w:cs="Times New Roman"/>
+          <w:b/>
+          <w:sz w:val="24"/>
+        </w:rPr>
+        <w:t>Git</w:t>
+      </w:r>
+      <w:r>
+        <w:rPr>
+          <w:rFonts w:ascii="Times New Roman" w:hAnsi="Times New Roman" w:cs="Times New Roman"/>
+          <w:b/>
+          <w:sz w:val="24"/>
+        </w:rPr>
+        <w:t xml:space="preserve"> config --global</w:t>
+      </w:r>
+      <w:r>
+        <w:rPr>
+          <w:rFonts w:ascii="Times New Roman" w:hAnsi="Times New Roman" w:cs="Times New Roman"/>
+          <w:b/>
+          <w:sz w:val="24"/>
+        </w:rPr>
+        <w:t xml:space="preserve"> user.name “user </w:t>
+      </w:r>
+      <w:r>
+        <w:rPr>
+          <w:rFonts w:ascii="Times New Roman" w:hAnsi="Times New Roman" w:cs="Times New Roman"/>
+          <w:b/>
+          <w:sz w:val="24"/>
+        </w:rPr>
+        <w:t>name”</w:t>
+      </w:r>
       <w:r>
         <w:rPr>
           <w:rFonts w:ascii="Times New Roman" w:hAnsi="Times New Roman" w:cs="Times New Roman"/>
@@ -332,31 +315,79 @@
         </w:rPr>
         <w:t xml:space="preserve"> </w:t>
       </w:r>
-      <w:proofErr w:type="spellStart"/>
-      <w:r>
-        <w:rPr>
-          <w:rFonts w:ascii="Times New Roman" w:hAnsi="Times New Roman" w:cs="Times New Roman"/>
-          <w:b/>
-          <w:sz w:val="24"/>
-        </w:rPr>
-        <w:t>config</w:t>
-      </w:r>
-      <w:proofErr w:type="spellEnd"/>
-      <w:r>
-        <w:rPr>
-          <w:rFonts w:ascii="Times New Roman" w:hAnsi="Times New Roman" w:cs="Times New Roman"/>
-          <w:b/>
-          <w:sz w:val="24"/>
-        </w:rPr>
-        <w:t xml:space="preserve"> --global</w:t>
-      </w:r>
-      <w:r>
-        <w:rPr>
-          <w:rFonts w:ascii="Times New Roman" w:hAnsi="Times New Roman" w:cs="Times New Roman"/>
-          <w:b/>
-          <w:sz w:val="24"/>
-        </w:rPr>
-        <w:t xml:space="preserve"> user.name “user name </w:t>
+    </w:p>
+    <w:p>
+      <w:pPr>
+        <w:ind w:left="720"/>
+        <w:jc w:val="both"/>
+        <w:rPr>
+          <w:rFonts w:ascii="Times New Roman" w:hAnsi="Times New Roman" w:cs="Times New Roman"/>
+          <w:sz w:val="24"/>
+        </w:rPr>
+      </w:pPr>
+      <w:r>
+        <w:rPr>
+          <w:rFonts w:ascii="Times New Roman" w:hAnsi="Times New Roman" w:cs="Times New Roman"/>
+          <w:sz w:val="24"/>
+        </w:rPr>
+        <w:t>Set</w:t>
+      </w:r>
+      <w:r>
+        <w:rPr>
+          <w:rFonts w:ascii="Times New Roman" w:hAnsi="Times New Roman" w:cs="Times New Roman"/>
+          <w:sz w:val="24"/>
+        </w:rPr>
+        <w:t xml:space="preserve"> a name that is identifiable for credit when review version history</w:t>
+      </w:r>
+    </w:p>
+    <w:p>
+      <w:pPr>
+        <w:ind w:left="720"/>
+        <w:jc w:val="both"/>
+        <w:rPr>
+          <w:rFonts w:ascii="Times New Roman" w:hAnsi="Times New Roman" w:cs="Times New Roman"/>
+          <w:b/>
+          <w:sz w:val="24"/>
+        </w:rPr>
+      </w:pPr>
+      <w:r>
+        <w:rPr>
+          <w:rFonts w:ascii="Times New Roman" w:hAnsi="Times New Roman" w:cs="Times New Roman"/>
+          <w:sz w:val="24"/>
+        </w:rPr>
+        <w:t xml:space="preserve"> </w:t>
+      </w:r>
+      <w:r>
+        <w:rPr>
+          <w:rFonts w:ascii="Times New Roman" w:hAnsi="Times New Roman" w:cs="Times New Roman"/>
+          <w:b/>
+          <w:sz w:val="24"/>
+        </w:rPr>
+        <w:t>g</w:t>
+      </w:r>
+      <w:r>
+        <w:rPr>
+          <w:rFonts w:ascii="Times New Roman" w:hAnsi="Times New Roman" w:cs="Times New Roman"/>
+          <w:b/>
+          <w:sz w:val="24"/>
+        </w:rPr>
+        <w:t xml:space="preserve">it config --global </w:t>
+      </w:r>
+      <w:r>
+        <w:rPr>
+          <w:rFonts w:ascii="Times New Roman" w:hAnsi="Times New Roman" w:cs="Times New Roman"/>
+          <w:b/>
+          <w:sz w:val="24"/>
+        </w:rPr>
+        <w:t>user. email</w:t>
+      </w:r>
+      <w:r>
+        <w:rPr>
+          <w:rFonts w:ascii="Times New Roman" w:hAnsi="Times New Roman" w:cs="Times New Roman"/>
+          <w:b/>
+          <w:sz w:val="24"/>
+        </w:rPr>
+        <w:t xml:space="preserve"> “valid-email</w:t>
       </w:r>
       <w:r>
         <w:rPr>
@@ -376,21 +407,19 @@
           <w:sz w:val="24"/>
         </w:rPr>
       </w:pPr>
-      <w:proofErr w:type="gramStart"/>
-      <w:r>
-        <w:rPr>
-          <w:rFonts w:ascii="Times New Roman" w:hAnsi="Times New Roman" w:cs="Times New Roman"/>
-          <w:sz w:val="24"/>
-        </w:rPr>
-        <w:t>set</w:t>
-      </w:r>
-      <w:proofErr w:type="gramEnd"/>
-      <w:r>
-        <w:rPr>
-          <w:rFonts w:ascii="Times New Roman" w:hAnsi="Times New Roman" w:cs="Times New Roman"/>
-          <w:sz w:val="24"/>
-        </w:rPr>
-        <w:t xml:space="preserve"> a name that is identifiable for credit when review version history</w:t>
+      <w:r>
+        <w:rPr>
+          <w:rFonts w:ascii="Times New Roman" w:hAnsi="Times New Roman" w:cs="Times New Roman"/>
+          <w:sz w:val="24"/>
+        </w:rPr>
+        <w:t>Set</w:t>
+      </w:r>
+      <w:r>
+        <w:rPr>
+          <w:rFonts w:ascii="Times New Roman" w:hAnsi="Times New Roman" w:cs="Times New Roman"/>
+          <w:sz w:val="24"/>
+        </w:rPr>
+        <w:t xml:space="preserve"> an email address that will be associated with each history marker</w:t>
       </w:r>
     </w:p>
     <w:p>
@@ -399,115 +428,9 @@
         <w:jc w:val="both"/>
         <w:rPr>
           <w:rFonts w:ascii="Times New Roman" w:hAnsi="Times New Roman" w:cs="Times New Roman"/>
-          <w:b/>
-          <w:sz w:val="24"/>
-        </w:rPr>
-      </w:pPr>
-      <w:r>
-        <w:rPr>
-          <w:rFonts w:ascii="Times New Roman" w:hAnsi="Times New Roman" w:cs="Times New Roman"/>
-          <w:sz w:val="24"/>
-        </w:rPr>
-        <w:t xml:space="preserve"> </w:t>
-      </w:r>
-      <w:proofErr w:type="spellStart"/>
-      <w:proofErr w:type="gramStart"/>
-      <w:r>
-        <w:rPr>
-          <w:rFonts w:ascii="Times New Roman" w:hAnsi="Times New Roman" w:cs="Times New Roman"/>
-          <w:b/>
-          <w:sz w:val="24"/>
-        </w:rPr>
-        <w:t>g</w:t>
-      </w:r>
-      <w:r>
-        <w:rPr>
-          <w:rFonts w:ascii="Times New Roman" w:hAnsi="Times New Roman" w:cs="Times New Roman"/>
-          <w:b/>
-          <w:sz w:val="24"/>
-        </w:rPr>
-        <w:t>it</w:t>
-      </w:r>
-      <w:proofErr w:type="spellEnd"/>
-      <w:proofErr w:type="gramEnd"/>
-      <w:r>
-        <w:rPr>
-          <w:rFonts w:ascii="Times New Roman" w:hAnsi="Times New Roman" w:cs="Times New Roman"/>
-          <w:b/>
-          <w:sz w:val="24"/>
-        </w:rPr>
-        <w:t xml:space="preserve"> </w:t>
-      </w:r>
-      <w:proofErr w:type="spellStart"/>
-      <w:r>
-        <w:rPr>
-          <w:rFonts w:ascii="Times New Roman" w:hAnsi="Times New Roman" w:cs="Times New Roman"/>
-          <w:b/>
-          <w:sz w:val="24"/>
-        </w:rPr>
-        <w:t>config</w:t>
-      </w:r>
-      <w:proofErr w:type="spellEnd"/>
-      <w:r>
-        <w:rPr>
-          <w:rFonts w:ascii="Times New Roman" w:hAnsi="Times New Roman" w:cs="Times New Roman"/>
-          <w:b/>
-          <w:sz w:val="24"/>
-        </w:rPr>
-        <w:t xml:space="preserve"> --global </w:t>
-      </w:r>
-      <w:proofErr w:type="spellStart"/>
-      <w:r>
-        <w:rPr>
-          <w:rFonts w:ascii="Times New Roman" w:hAnsi="Times New Roman" w:cs="Times New Roman"/>
-          <w:b/>
-          <w:sz w:val="24"/>
-        </w:rPr>
-        <w:t>user.email</w:t>
-      </w:r>
-      <w:proofErr w:type="spellEnd"/>
-      <w:r>
-        <w:rPr>
-          <w:rFonts w:ascii="Times New Roman" w:hAnsi="Times New Roman" w:cs="Times New Roman"/>
-          <w:b/>
-          <w:sz w:val="24"/>
-        </w:rPr>
-        <w:t xml:space="preserve"> “valid-email</w:t>
-      </w:r>
-      <w:r>
-        <w:rPr>
-          <w:rFonts w:ascii="Times New Roman" w:hAnsi="Times New Roman" w:cs="Times New Roman"/>
-          <w:b/>
-          <w:sz w:val="24"/>
-        </w:rPr>
-        <w:t xml:space="preserve">” </w:t>
-      </w:r>
-    </w:p>
-    <w:p>
-      <w:pPr>
-        <w:ind w:left="720"/>
-        <w:jc w:val="both"/>
-        <w:rPr>
-          <w:rFonts w:ascii="Times New Roman" w:hAnsi="Times New Roman" w:cs="Times New Roman"/>
-          <w:sz w:val="24"/>
-        </w:rPr>
-      </w:pPr>
-      <w:proofErr w:type="gramStart"/>
-      <w:r>
-        <w:rPr>
-          <w:rFonts w:ascii="Times New Roman" w:hAnsi="Times New Roman" w:cs="Times New Roman"/>
-          <w:sz w:val="24"/>
-        </w:rPr>
-        <w:t>set</w:t>
-      </w:r>
-      <w:proofErr w:type="gramEnd"/>
-      <w:r>
-        <w:rPr>
-          <w:rFonts w:ascii="Times New Roman" w:hAnsi="Times New Roman" w:cs="Times New Roman"/>
-          <w:sz w:val="24"/>
-        </w:rPr>
-        <w:t xml:space="preserve"> an email address that will be associated with each history marker</w:t>
-      </w:r>
+          <w:sz w:val="24"/>
+        </w:rPr>
+      </w:pPr>
     </w:p>
     <w:p>
       <w:pPr>
@@ -529,108 +452,141 @@
           <w:sz w:val="24"/>
           <w:szCs w:val="24"/>
         </w:rPr>
-        <w:t xml:space="preserve">Working with snapshots and the </w:t>
-      </w:r>
-      <w:proofErr w:type="spellStart"/>
+        <w:t xml:space="preserve">Working with snapshots and the Git staging area </w:t>
+      </w:r>
       <w:r>
         <w:rPr>
           <w:rFonts w:ascii="Times New Roman" w:hAnsi="Times New Roman" w:cs="Times New Roman"/>
           <w:sz w:val="24"/>
           <w:szCs w:val="24"/>
         </w:rPr>
-        <w:t>Git</w:t>
-      </w:r>
-      <w:proofErr w:type="spellEnd"/>
-      <w:r>
+        <w:t>:</w:t>
+      </w:r>
+    </w:p>
+    <w:p>
+      <w:pPr>
+        <w:pStyle w:val="ListParagraph"/>
+        <w:jc w:val="both"/>
         <w:rPr>
           <w:rFonts w:ascii="Times New Roman" w:hAnsi="Times New Roman" w:cs="Times New Roman"/>
           <w:sz w:val="24"/>
           <w:szCs w:val="24"/>
         </w:rPr>
-        <w:t xml:space="preserve"> staging area </w:t>
-      </w:r>
-      <w:r>
+      </w:pPr>
+    </w:p>
+    <w:p>
+      <w:pPr>
+        <w:pStyle w:val="ListParagraph"/>
+        <w:jc w:val="both"/>
         <w:rPr>
           <w:rFonts w:ascii="Times New Roman" w:hAnsi="Times New Roman" w:cs="Times New Roman"/>
           <w:sz w:val="24"/>
           <w:szCs w:val="24"/>
         </w:rPr>
-        <w:t>:</w:t>
-      </w:r>
-    </w:p>
-    <w:p>
-      <w:pPr>
-        <w:pStyle w:val="ListParagraph"/>
-        <w:jc w:val="both"/>
-        <w:rPr>
-          <w:rFonts w:ascii="Times New Roman" w:hAnsi="Times New Roman" w:cs="Times New Roman"/>
+      </w:pPr>
+      <w:r>
+        <w:rPr>
+          <w:rFonts w:ascii="Times New Roman" w:hAnsi="Times New Roman" w:cs="Times New Roman"/>
+          <w:b/>
           <w:sz w:val="24"/>
           <w:szCs w:val="24"/>
         </w:rPr>
-      </w:pPr>
-    </w:p>
-    <w:p>
-      <w:pPr>
-        <w:pStyle w:val="ListParagraph"/>
-        <w:jc w:val="both"/>
+        <w:t>i</w:t>
+      </w:r>
+      <w:r>
         <w:rPr>
           <w:rFonts w:ascii="Times New Roman" w:hAnsi="Times New Roman" w:cs="Times New Roman"/>
           <w:sz w:val="24"/>
           <w:szCs w:val="24"/>
         </w:rPr>
-      </w:pPr>
-      <w:proofErr w:type="spellStart"/>
-      <w:proofErr w:type="gramStart"/>
-      <w:r>
-        <w:rPr>
-          <w:rFonts w:ascii="Times New Roman" w:hAnsi="Times New Roman" w:cs="Times New Roman"/>
-          <w:b/>
+        <w:t xml:space="preserve"> </w:t>
+      </w:r>
+      <w:r>
+        <w:rPr>
+          <w:rFonts w:ascii="Times New Roman" w:hAnsi="Times New Roman" w:cs="Times New Roman"/>
           <w:sz w:val="24"/>
           <w:szCs w:val="24"/>
         </w:rPr>
-        <w:t>i</w:t>
-      </w:r>
-      <w:proofErr w:type="spellEnd"/>
-      <w:r>
-        <w:rPr>
-          <w:rFonts w:ascii="Times New Roman" w:hAnsi="Times New Roman" w:cs="Times New Roman"/>
-          <w:sz w:val="24"/>
-          <w:szCs w:val="24"/>
+        <w:t xml:space="preserve">. </w:t>
+      </w:r>
+      <w:r>
+        <w:rPr>
+          <w:rFonts w:ascii="Times New Roman" w:hAnsi="Times New Roman" w:cs="Times New Roman"/>
+          <w:b/>
+        </w:rPr>
+        <w:t>git status</w:t>
+      </w:r>
+    </w:p>
+    <w:p>
+      <w:pPr>
+        <w:pStyle w:val="ListParagraph"/>
+        <w:jc w:val="both"/>
+        <w:rPr>
+          <w:rFonts w:ascii="Times New Roman" w:hAnsi="Times New Roman" w:cs="Times New Roman"/>
+        </w:rPr>
+      </w:pPr>
+      <w:r>
+        <w:rPr>
+          <w:rFonts w:ascii="Times New Roman" w:hAnsi="Times New Roman" w:cs="Times New Roman"/>
         </w:rPr>
         <w:t xml:space="preserve"> </w:t>
       </w:r>
       <w:r>
         <w:rPr>
           <w:rFonts w:ascii="Times New Roman" w:hAnsi="Times New Roman" w:cs="Times New Roman"/>
-          <w:sz w:val="24"/>
-          <w:szCs w:val="24"/>
-        </w:rPr>
-        <w:t>.</w:t>
-      </w:r>
-      <w:proofErr w:type="gramEnd"/>
-      <w:r>
-        <w:rPr>
-          <w:rFonts w:ascii="Times New Roman" w:hAnsi="Times New Roman" w:cs="Times New Roman"/>
-          <w:sz w:val="24"/>
-          <w:szCs w:val="24"/>
+        </w:rPr>
+        <w:t>Show</w:t>
+      </w:r>
+      <w:r>
+        <w:rPr>
+          <w:rFonts w:ascii="Times New Roman" w:hAnsi="Times New Roman" w:cs="Times New Roman"/>
+        </w:rPr>
+        <w:t xml:space="preserve"> modified files in working directory</w:t>
+      </w:r>
+      <w:r>
+        <w:rPr>
+          <w:rFonts w:ascii="Times New Roman" w:hAnsi="Times New Roman" w:cs="Times New Roman"/>
         </w:rPr>
         <w:t xml:space="preserve"> </w:t>
       </w:r>
-      <w:proofErr w:type="spellStart"/>
-      <w:r>
-        <w:rPr>
-          <w:rFonts w:ascii="Times New Roman" w:hAnsi="Times New Roman" w:cs="Times New Roman"/>
-          <w:b/>
-        </w:rPr>
-        <w:t>git</w:t>
-      </w:r>
-      <w:proofErr w:type="spellEnd"/>
-      <w:r>
-        <w:rPr>
-          <w:rFonts w:ascii="Times New Roman" w:hAnsi="Times New Roman" w:cs="Times New Roman"/>
-          <w:b/>
-        </w:rPr>
-        <w:t xml:space="preserve"> status</w:t>
+      <w:r>
+        <w:rPr>
+          <w:rFonts w:ascii="Times New Roman" w:hAnsi="Times New Roman" w:cs="Times New Roman"/>
+        </w:rPr>
+        <w:t>staged for your next commit</w:t>
+      </w:r>
+    </w:p>
+    <w:p>
+      <w:pPr>
+        <w:pStyle w:val="ListParagraph"/>
+        <w:jc w:val="both"/>
+        <w:rPr>
+          <w:rFonts w:ascii="Times New Roman" w:hAnsi="Times New Roman" w:cs="Times New Roman"/>
+        </w:rPr>
+      </w:pPr>
+    </w:p>
+    <w:p>
+      <w:pPr>
+        <w:pStyle w:val="ListParagraph"/>
+        <w:jc w:val="both"/>
+        <w:rPr>
+          <w:rFonts w:ascii="Times New Roman" w:hAnsi="Times New Roman" w:cs="Times New Roman"/>
+          <w:b/>
+        </w:rPr>
+      </w:pPr>
+      <w:r>
+        <w:rPr>
+          <w:rFonts w:ascii="Times New Roman" w:hAnsi="Times New Roman" w:cs="Times New Roman"/>
+          <w:b/>
+        </w:rPr>
+        <w:t xml:space="preserve">ii . </w:t>
+      </w:r>
+      <w:r>
+        <w:rPr>
+          <w:rFonts w:ascii="Times New Roman" w:hAnsi="Times New Roman" w:cs="Times New Roman"/>
+          <w:b/>
+        </w:rPr>
+        <w:t>git add [file]</w:t>
       </w:r>
     </w:p>
     <w:p>
@@ -647,19 +603,48 @@
         </w:rPr>
         <w:t xml:space="preserve"> </w:t>
       </w:r>
-      <w:proofErr w:type="gramStart"/>
-      <w:r>
-        <w:rPr>
-          <w:rFonts w:ascii="Times New Roman" w:hAnsi="Times New Roman" w:cs="Times New Roman"/>
-        </w:rPr>
-        <w:t>show</w:t>
-      </w:r>
-      <w:proofErr w:type="gramEnd"/>
-      <w:r>
-        <w:rPr>
-          <w:rFonts w:ascii="Times New Roman" w:hAnsi="Times New Roman" w:cs="Times New Roman"/>
-        </w:rPr>
-        <w:t xml:space="preserve"> modified files in working directory</w:t>
+      <w:r>
+        <w:rPr>
+          <w:rFonts w:ascii="Times New Roman" w:hAnsi="Times New Roman" w:cs="Times New Roman"/>
+        </w:rPr>
+        <w:t>Add</w:t>
+      </w:r>
+      <w:r>
+        <w:rPr>
+          <w:rFonts w:ascii="Times New Roman" w:hAnsi="Times New Roman" w:cs="Times New Roman"/>
+        </w:rPr>
+        <w:t xml:space="preserve"> a file as it looks now to your next commit (stage) </w:t>
+      </w:r>
+    </w:p>
+    <w:p>
+      <w:pPr>
+        <w:pStyle w:val="ListParagraph"/>
+        <w:jc w:val="both"/>
+        <w:rPr>
+          <w:rFonts w:ascii="Times New Roman" w:hAnsi="Times New Roman" w:cs="Times New Roman"/>
+        </w:rPr>
+      </w:pPr>
+    </w:p>
+    <w:p>
+      <w:pPr>
+        <w:pStyle w:val="ListParagraph"/>
+        <w:jc w:val="both"/>
+        <w:rPr>
+          <w:rFonts w:ascii="Times New Roman" w:hAnsi="Times New Roman" w:cs="Times New Roman"/>
+        </w:rPr>
+      </w:pPr>
+      <w:r>
+        <w:rPr>
+          <w:rFonts w:ascii="Times New Roman" w:hAnsi="Times New Roman" w:cs="Times New Roman"/>
+        </w:rPr>
+        <w:t xml:space="preserve">iii . </w:t>
+      </w:r>
+      <w:r>
+        <w:rPr>
+          <w:rFonts w:ascii="Times New Roman" w:hAnsi="Times New Roman" w:cs="Times New Roman"/>
+          <w:b/>
+        </w:rPr>
+        <w:t>git reset [file]</w:t>
       </w:r>
       <w:r>
         <w:rPr>
@@ -671,60 +656,94 @@
         <w:rPr>
           <w:rFonts w:ascii="Times New Roman" w:hAnsi="Times New Roman" w:cs="Times New Roman"/>
         </w:rPr>
-        <w:t>staged for your next commit</w:t>
-      </w:r>
-    </w:p>
-    <w:p>
-      <w:pPr>
-        <w:pStyle w:val="ListParagraph"/>
-        <w:jc w:val="both"/>
-        <w:rPr>
-          <w:rFonts w:ascii="Times New Roman" w:hAnsi="Times New Roman" w:cs="Times New Roman"/>
-        </w:rPr>
-      </w:pPr>
-    </w:p>
-    <w:p>
-      <w:pPr>
-        <w:pStyle w:val="ListParagraph"/>
-        <w:jc w:val="both"/>
-        <w:rPr>
-          <w:rFonts w:ascii="Times New Roman" w:hAnsi="Times New Roman" w:cs="Times New Roman"/>
-          <w:b/>
-        </w:rPr>
-      </w:pPr>
-      <w:proofErr w:type="gramStart"/>
-      <w:r>
-        <w:rPr>
-          <w:rFonts w:ascii="Times New Roman" w:hAnsi="Times New Roman" w:cs="Times New Roman"/>
-          <w:b/>
-        </w:rPr>
-        <w:t>ii .</w:t>
-      </w:r>
-      <w:proofErr w:type="gramEnd"/>
-      <w:r>
-        <w:rPr>
-          <w:rFonts w:ascii="Times New Roman" w:hAnsi="Times New Roman" w:cs="Times New Roman"/>
-          <w:b/>
+        <w:t xml:space="preserve">&amp; </w:t>
+      </w:r>
+      <w:r>
+        <w:rPr>
+          <w:rFonts w:ascii="Times New Roman" w:hAnsi="Times New Roman" w:cs="Times New Roman"/>
+          <w:b/>
+        </w:rPr>
+        <w:t>git restore</w:t>
+      </w:r>
+    </w:p>
+    <w:p>
+      <w:pPr>
+        <w:pStyle w:val="ListParagraph"/>
+        <w:jc w:val="both"/>
+        <w:rPr>
+          <w:rFonts w:ascii="Times New Roman" w:hAnsi="Times New Roman" w:cs="Times New Roman"/>
+        </w:rPr>
+      </w:pPr>
+      <w:r>
+        <w:rPr>
+          <w:rFonts w:ascii="Times New Roman" w:hAnsi="Times New Roman" w:cs="Times New Roman"/>
+        </w:rPr>
+        <w:t>Upstage</w:t>
+      </w:r>
+      <w:r>
+        <w:rPr>
+          <w:rFonts w:ascii="Times New Roman" w:hAnsi="Times New Roman" w:cs="Times New Roman"/>
+        </w:rPr>
+        <w:t xml:space="preserve"> a file while retaining the changes in working directory </w:t>
+      </w:r>
+    </w:p>
+    <w:p>
+      <w:pPr>
+        <w:pStyle w:val="ListParagraph"/>
+        <w:jc w:val="both"/>
+        <w:rPr>
+          <w:rFonts w:ascii="Times New Roman" w:hAnsi="Times New Roman" w:cs="Times New Roman"/>
+        </w:rPr>
+      </w:pPr>
+    </w:p>
+    <w:p>
+      <w:pPr>
+        <w:pStyle w:val="ListParagraph"/>
+        <w:jc w:val="both"/>
+        <w:rPr>
+          <w:rFonts w:ascii="Times New Roman" w:hAnsi="Times New Roman" w:cs="Times New Roman"/>
+        </w:rPr>
+      </w:pPr>
+      <w:r>
+        <w:rPr>
+          <w:rFonts w:ascii="Times New Roman" w:hAnsi="Times New Roman" w:cs="Times New Roman"/>
+          <w:b/>
+        </w:rPr>
+        <w:t xml:space="preserve">iv . </w:t>
+      </w:r>
+      <w:r>
+        <w:rPr>
+          <w:rFonts w:ascii="Times New Roman" w:hAnsi="Times New Roman" w:cs="Times New Roman"/>
+          <w:b/>
+        </w:rPr>
+        <w:t>git diff</w:t>
+      </w:r>
+      <w:r>
+        <w:rPr>
+          <w:rFonts w:ascii="Times New Roman" w:hAnsi="Times New Roman" w:cs="Times New Roman"/>
         </w:rPr>
         <w:t xml:space="preserve"> </w:t>
       </w:r>
-      <w:proofErr w:type="spellStart"/>
-      <w:proofErr w:type="gramStart"/>
-      <w:r>
-        <w:rPr>
-          <w:rFonts w:ascii="Times New Roman" w:hAnsi="Times New Roman" w:cs="Times New Roman"/>
-          <w:b/>
-        </w:rPr>
-        <w:t>git</w:t>
-      </w:r>
-      <w:proofErr w:type="spellEnd"/>
-      <w:proofErr w:type="gramEnd"/>
-      <w:r>
-        <w:rPr>
-          <w:rFonts w:ascii="Times New Roman" w:hAnsi="Times New Roman" w:cs="Times New Roman"/>
-          <w:b/>
-        </w:rPr>
-        <w:t xml:space="preserve"> add [file]</w:t>
+    </w:p>
+    <w:p>
+      <w:pPr>
+        <w:pStyle w:val="ListParagraph"/>
+        <w:jc w:val="both"/>
+        <w:rPr>
+          <w:rFonts w:ascii="Times New Roman" w:hAnsi="Times New Roman" w:cs="Times New Roman"/>
+        </w:rPr>
+      </w:pPr>
+      <w:r>
+        <w:rPr>
+          <w:rFonts w:ascii="Times New Roman" w:hAnsi="Times New Roman" w:cs="Times New Roman"/>
+        </w:rPr>
+        <w:t>Diff</w:t>
+      </w:r>
+      <w:r>
+        <w:rPr>
+          <w:rFonts w:ascii="Times New Roman" w:hAnsi="Times New Roman" w:cs="Times New Roman"/>
+        </w:rPr>
+        <w:t xml:space="preserve"> of what is changed but not staged</w:t>
       </w:r>
     </w:p>
     <w:p>
@@ -741,311 +760,599 @@
         </w:rPr>
         <w:t xml:space="preserve"> </w:t>
       </w:r>
-      <w:proofErr w:type="gramStart"/>
-      <w:r>
-        <w:rPr>
-          <w:rFonts w:ascii="Times New Roman" w:hAnsi="Times New Roman" w:cs="Times New Roman"/>
-        </w:rPr>
-        <w:t>add</w:t>
-      </w:r>
-      <w:proofErr w:type="gramEnd"/>
-      <w:r>
-        <w:rPr>
-          <w:rFonts w:ascii="Times New Roman" w:hAnsi="Times New Roman" w:cs="Times New Roman"/>
-        </w:rPr>
-        <w:t xml:space="preserve"> a file as it looks now to your next commit (stage) </w:t>
-      </w:r>
-    </w:p>
-    <w:p>
-      <w:pPr>
-        <w:pStyle w:val="ListParagraph"/>
-        <w:jc w:val="both"/>
-        <w:rPr>
-          <w:rFonts w:ascii="Times New Roman" w:hAnsi="Times New Roman" w:cs="Times New Roman"/>
-        </w:rPr>
-      </w:pPr>
-    </w:p>
-    <w:p>
-      <w:pPr>
-        <w:pStyle w:val="ListParagraph"/>
-        <w:jc w:val="both"/>
-        <w:rPr>
-          <w:rFonts w:ascii="Times New Roman" w:hAnsi="Times New Roman" w:cs="Times New Roman"/>
-        </w:rPr>
-      </w:pPr>
-      <w:proofErr w:type="gramStart"/>
-      <w:r>
-        <w:rPr>
-          <w:rFonts w:ascii="Times New Roman" w:hAnsi="Times New Roman" w:cs="Times New Roman"/>
-        </w:rPr>
-        <w:t>iii .</w:t>
-      </w:r>
-      <w:proofErr w:type="gramEnd"/>
+    </w:p>
+    <w:p>
+      <w:pPr>
+        <w:pStyle w:val="ListParagraph"/>
+        <w:jc w:val="both"/>
+        <w:rPr>
+          <w:rFonts w:ascii="Times New Roman" w:hAnsi="Times New Roman" w:cs="Times New Roman"/>
+          <w:b/>
+        </w:rPr>
+      </w:pPr>
+      <w:r>
+        <w:rPr>
+          <w:rFonts w:ascii="Times New Roman" w:hAnsi="Times New Roman" w:cs="Times New Roman"/>
+          <w:b/>
+        </w:rPr>
+        <w:t xml:space="preserve">V. </w:t>
+      </w:r>
+      <w:r>
+        <w:rPr>
+          <w:rFonts w:ascii="Times New Roman" w:hAnsi="Times New Roman" w:cs="Times New Roman"/>
+          <w:b/>
+        </w:rPr>
+        <w:t xml:space="preserve">git diff </w:t>
+      </w:r>
+      <w:r>
+        <w:rPr>
+          <w:rFonts w:ascii="Times New Roman" w:hAnsi="Times New Roman" w:cs="Times New Roman"/>
+          <w:b/>
+        </w:rPr>
+        <w:t>–</w:t>
+      </w:r>
+      <w:r>
+        <w:rPr>
+          <w:rFonts w:ascii="Times New Roman" w:hAnsi="Times New Roman" w:cs="Times New Roman"/>
+          <w:b/>
+        </w:rPr>
+        <w:t>staged</w:t>
+      </w:r>
+    </w:p>
+    <w:p>
+      <w:pPr>
+        <w:pStyle w:val="ListParagraph"/>
+        <w:jc w:val="both"/>
+        <w:rPr>
+          <w:rFonts w:ascii="Times New Roman" w:hAnsi="Times New Roman" w:cs="Times New Roman"/>
+        </w:rPr>
+      </w:pPr>
+      <w:r>
+        <w:rPr>
+          <w:rFonts w:ascii="Times New Roman" w:hAnsi="Times New Roman" w:cs="Times New Roman"/>
+        </w:rPr>
+        <w:t>Diff</w:t>
+      </w:r>
+      <w:r>
+        <w:rPr>
+          <w:rFonts w:ascii="Times New Roman" w:hAnsi="Times New Roman" w:cs="Times New Roman"/>
+        </w:rPr>
+        <w:t xml:space="preserve"> of what is staged but not yet </w:t>
+      </w:r>
+      <w:r>
+        <w:rPr>
+          <w:rFonts w:ascii="Times New Roman" w:hAnsi="Times New Roman" w:cs="Times New Roman"/>
+        </w:rPr>
+        <w:t>committed</w:t>
+      </w:r>
       <w:r>
         <w:rPr>
           <w:rFonts w:ascii="Times New Roman" w:hAnsi="Times New Roman" w:cs="Times New Roman"/>
         </w:rPr>
         <w:t xml:space="preserve"> </w:t>
       </w:r>
-      <w:proofErr w:type="spellStart"/>
-      <w:proofErr w:type="gramStart"/>
-      <w:r>
-        <w:rPr>
-          <w:rFonts w:ascii="Times New Roman" w:hAnsi="Times New Roman" w:cs="Times New Roman"/>
-          <w:b/>
-        </w:rPr>
-        <w:t>git</w:t>
-      </w:r>
-      <w:proofErr w:type="spellEnd"/>
-      <w:proofErr w:type="gramEnd"/>
-      <w:r>
-        <w:rPr>
-          <w:rFonts w:ascii="Times New Roman" w:hAnsi="Times New Roman" w:cs="Times New Roman"/>
-          <w:b/>
-        </w:rPr>
-        <w:t xml:space="preserve"> reset [file]</w:t>
-      </w:r>
-      <w:r>
-        <w:rPr>
-          <w:rFonts w:ascii="Times New Roman" w:hAnsi="Times New Roman" w:cs="Times New Roman"/>
+    </w:p>
+    <w:p>
+      <w:pPr>
+        <w:pStyle w:val="ListParagraph"/>
+        <w:jc w:val="both"/>
+        <w:rPr>
+          <w:rFonts w:ascii="Times New Roman" w:hAnsi="Times New Roman" w:cs="Times New Roman"/>
+        </w:rPr>
+      </w:pPr>
+    </w:p>
+    <w:p>
+      <w:pPr>
+        <w:pStyle w:val="ListParagraph"/>
+        <w:jc w:val="both"/>
+        <w:rPr>
+          <w:rFonts w:ascii="Times New Roman" w:hAnsi="Times New Roman" w:cs="Times New Roman"/>
+          <w:b/>
+        </w:rPr>
+      </w:pPr>
+      <w:r>
+        <w:rPr>
+          <w:rFonts w:ascii="Times New Roman" w:hAnsi="Times New Roman" w:cs="Times New Roman"/>
+        </w:rPr>
+        <w:t xml:space="preserve">vi. </w:t>
+      </w:r>
+      <w:r>
+        <w:rPr>
+          <w:rFonts w:ascii="Times New Roman" w:hAnsi="Times New Roman" w:cs="Times New Roman"/>
+          <w:b/>
+        </w:rPr>
+        <w:t>git commit -m “[descriptive message]”</w:t>
+      </w:r>
+    </w:p>
+    <w:p>
+      <w:pPr>
+        <w:pStyle w:val="ListParagraph"/>
+        <w:jc w:val="both"/>
+        <w:rPr>
+          <w:rFonts w:ascii="Times New Roman" w:hAnsi="Times New Roman" w:cs="Times New Roman"/>
+        </w:rPr>
+      </w:pPr>
+      <w:r>
+        <w:rPr>
+          <w:rFonts w:ascii="Times New Roman" w:hAnsi="Times New Roman" w:cs="Times New Roman"/>
+        </w:rPr>
+        <w:t>Commit</w:t>
+      </w:r>
+      <w:r>
+        <w:rPr>
+          <w:rFonts w:ascii="Times New Roman" w:hAnsi="Times New Roman" w:cs="Times New Roman"/>
+        </w:rPr>
+        <w:t xml:space="preserve"> your staged content as a new commit snapshot</w:t>
+      </w:r>
+    </w:p>
+    <w:p>
+      <w:pPr>
+        <w:ind w:left="720"/>
+        <w:jc w:val="both"/>
+        <w:rPr>
+          <w:rFonts w:ascii="Times New Roman" w:hAnsi="Times New Roman" w:cs="Times New Roman"/>
+          <w:sz w:val="32"/>
+          <w:szCs w:val="28"/>
+        </w:rPr>
+      </w:pPr>
+    </w:p>
+    <w:p>
+      <w:pPr>
+        <w:ind w:left="720"/>
+        <w:jc w:val="both"/>
+        <w:rPr>
+          <w:rFonts w:ascii="Times New Roman" w:hAnsi="Times New Roman" w:cs="Times New Roman"/>
+          <w:sz w:val="32"/>
+          <w:szCs w:val="28"/>
+        </w:rPr>
+      </w:pPr>
+    </w:p>
+    <w:p>
+      <w:pPr>
+        <w:pStyle w:val="ListParagraph"/>
+        <w:jc w:val="both"/>
+        <w:rPr>
+          <w:rFonts w:ascii="Times New Roman" w:hAnsi="Times New Roman" w:cs="Times New Roman"/>
+          <w:sz w:val="28"/>
+          <w:szCs w:val="28"/>
+        </w:rPr>
+      </w:pPr>
+    </w:p>
+    <w:p>
+      <w:pPr>
+        <w:pStyle w:val="ListParagraph"/>
+        <w:numPr>
+          <w:ilvl w:val="0"/>
+          <w:numId w:val="2"/>
+        </w:numPr>
+        <w:jc w:val="both"/>
+        <w:rPr>
+          <w:rFonts w:ascii="Times New Roman" w:hAnsi="Times New Roman" w:cs="Times New Roman"/>
+          <w:sz w:val="28"/>
+          <w:szCs w:val="28"/>
+        </w:rPr>
+      </w:pPr>
+    </w:p>
+    <w:p>
+      <w:pPr>
+        <w:pStyle w:val="ListParagraph"/>
+        <w:jc w:val="both"/>
+        <w:rPr>
+          <w:rFonts w:ascii="Times New Roman" w:hAnsi="Times New Roman" w:cs="Times New Roman"/>
+          <w:sz w:val="28"/>
+          <w:szCs w:val="28"/>
+        </w:rPr>
+      </w:pPr>
+      <w:r>
+        <w:rPr>
+          <w:rFonts w:ascii="Times New Roman" w:hAnsi="Times New Roman" w:cs="Times New Roman"/>
+          <w:sz w:val="28"/>
+          <w:szCs w:val="28"/>
+        </w:rPr>
+        <w:t>Branching</w:t>
+      </w:r>
+      <w:r>
+        <w:rPr>
+          <w:rFonts w:ascii="Times New Roman" w:hAnsi="Times New Roman" w:cs="Times New Roman"/>
+          <w:sz w:val="28"/>
+          <w:szCs w:val="28"/>
+        </w:rPr>
+        <w:t xml:space="preserve"> and merging both are important concept in git there are few </w:t>
+      </w:r>
+      <w:r>
+        <w:rPr>
+          <w:rFonts w:ascii="Times New Roman" w:hAnsi="Times New Roman" w:cs="Times New Roman"/>
+          <w:sz w:val="28"/>
+          <w:szCs w:val="28"/>
+        </w:rPr>
+        <w:t>discerption</w:t>
+      </w:r>
+      <w:r>
+        <w:rPr>
+          <w:rFonts w:ascii="Times New Roman" w:hAnsi="Times New Roman" w:cs="Times New Roman"/>
+          <w:sz w:val="28"/>
+          <w:szCs w:val="28"/>
+        </w:rPr>
+        <w:t xml:space="preserve"> related to </w:t>
+      </w:r>
+      <w:r>
+        <w:rPr>
+          <w:rFonts w:ascii="Times New Roman" w:hAnsi="Times New Roman" w:cs="Times New Roman"/>
+          <w:sz w:val="28"/>
+          <w:szCs w:val="28"/>
+        </w:rPr>
+        <w:t>branch.</w:t>
+      </w:r>
+    </w:p>
+    <w:p>
+      <w:pPr>
+        <w:pStyle w:val="ListParagraph"/>
+        <w:jc w:val="both"/>
+        <w:rPr>
+          <w:rFonts w:ascii="Times New Roman" w:hAnsi="Times New Roman" w:cs="Times New Roman"/>
+          <w:sz w:val="28"/>
+          <w:szCs w:val="28"/>
+        </w:rPr>
+      </w:pPr>
+      <w:r>
+        <w:rPr>
+          <w:rFonts w:ascii="Times New Roman" w:hAnsi="Times New Roman" w:cs="Times New Roman"/>
+          <w:sz w:val="28"/>
+          <w:szCs w:val="28"/>
+        </w:rPr>
+        <w:t xml:space="preserve">Branch and Merge : why branching and merging  </w:t>
+      </w:r>
+      <w:r>
+        <w:rPr>
+          <w:rFonts w:ascii="Times New Roman" w:hAnsi="Times New Roman" w:cs="Times New Roman"/>
+          <w:sz w:val="28"/>
+          <w:szCs w:val="28"/>
+        </w:rPr>
+        <w:t>let’s</w:t>
+      </w:r>
+      <w:r>
+        <w:rPr>
+          <w:rFonts w:ascii="Times New Roman" w:hAnsi="Times New Roman" w:cs="Times New Roman"/>
+          <w:sz w:val="28"/>
+          <w:szCs w:val="28"/>
+        </w:rPr>
+        <w:t xml:space="preserve"> assume I have been  assigned new story to work with so what I’ll do first of all my entire code repository is  in main branch so I will tack a copy of it while tacking a copy of it </w:t>
+      </w:r>
+      <w:r>
+        <w:rPr>
+          <w:rFonts w:ascii="Times New Roman" w:hAnsi="Times New Roman" w:cs="Times New Roman"/>
+          <w:sz w:val="28"/>
+          <w:szCs w:val="28"/>
+        </w:rPr>
+        <w:t>I’m</w:t>
+      </w:r>
+      <w:r>
+        <w:rPr>
+          <w:rFonts w:ascii="Times New Roman" w:hAnsi="Times New Roman" w:cs="Times New Roman"/>
+          <w:sz w:val="28"/>
+          <w:szCs w:val="28"/>
+        </w:rPr>
+        <w:t xml:space="preserve"> just cut a branch from that </w:t>
+      </w:r>
+      <w:r>
+        <w:rPr>
+          <w:rFonts w:ascii="Times New Roman" w:hAnsi="Times New Roman" w:cs="Times New Roman"/>
+          <w:sz w:val="28"/>
+          <w:szCs w:val="28"/>
+        </w:rPr>
+        <w:t xml:space="preserve">main branch </w:t>
+      </w:r>
+    </w:p>
+    <w:p>
+      <w:pPr>
+        <w:pStyle w:val="ListParagraph"/>
+        <w:jc w:val="both"/>
+        <w:rPr>
+          <w:rFonts w:ascii="Times New Roman" w:hAnsi="Times New Roman" w:cs="Times New Roman"/>
+          <w:sz w:val="28"/>
+          <w:szCs w:val="28"/>
+        </w:rPr>
+      </w:pPr>
+    </w:p>
+    <w:p>
+      <w:pPr>
+        <w:pStyle w:val="ListParagraph"/>
+        <w:jc w:val="both"/>
+        <w:rPr>
+          <w:rFonts w:ascii="Times New Roman" w:hAnsi="Times New Roman" w:cs="Times New Roman"/>
+          <w:sz w:val="28"/>
+          <w:szCs w:val="28"/>
+        </w:rPr>
+      </w:pPr>
+      <w:r>
+        <w:rPr>
+          <w:rFonts w:ascii="Times New Roman" w:hAnsi="Times New Roman" w:cs="Times New Roman"/>
+          <w:sz w:val="28"/>
+          <w:szCs w:val="28"/>
+        </w:rPr>
+        <w:t>BRANCH lets</w:t>
+      </w:r>
+      <w:r>
+        <w:rPr>
+          <w:rFonts w:ascii="Times New Roman" w:hAnsi="Times New Roman" w:cs="Times New Roman"/>
+          <w:sz w:val="28"/>
+          <w:szCs w:val="28"/>
+        </w:rPr>
+        <w:t xml:space="preserve"> understand about branching </w:t>
+      </w:r>
+      <w:r>
+        <w:rPr>
+          <w:rFonts w:ascii="Times New Roman" w:hAnsi="Times New Roman" w:cs="Times New Roman"/>
+          <w:sz w:val="28"/>
+          <w:szCs w:val="28"/>
+        </w:rPr>
+        <w:t>strategy</w:t>
+      </w:r>
+      <w:r>
+        <w:rPr>
+          <w:rFonts w:ascii="Times New Roman" w:hAnsi="Times New Roman" w:cs="Times New Roman"/>
+          <w:sz w:val="28"/>
+          <w:szCs w:val="28"/>
         </w:rPr>
         <w:t xml:space="preserve"> </w:t>
       </w:r>
       <w:r>
         <w:rPr>
           <w:rFonts w:ascii="Times New Roman" w:hAnsi="Times New Roman" w:cs="Times New Roman"/>
-        </w:rPr>
-        <w:t xml:space="preserve">&amp; </w:t>
-      </w:r>
-      <w:proofErr w:type="spellStart"/>
-      <w:r>
-        <w:rPr>
-          <w:rFonts w:ascii="Times New Roman" w:hAnsi="Times New Roman" w:cs="Times New Roman"/>
-          <w:b/>
-        </w:rPr>
-        <w:t>git</w:t>
-      </w:r>
-      <w:proofErr w:type="spellEnd"/>
-      <w:r>
-        <w:rPr>
-          <w:rFonts w:ascii="Times New Roman" w:hAnsi="Times New Roman" w:cs="Times New Roman"/>
-          <w:b/>
-        </w:rPr>
-        <w:t xml:space="preserve"> restore</w:t>
-      </w:r>
-    </w:p>
-    <w:p>
-      <w:pPr>
-        <w:pStyle w:val="ListParagraph"/>
-        <w:jc w:val="both"/>
-        <w:rPr>
-          <w:rFonts w:ascii="Times New Roman" w:hAnsi="Times New Roman" w:cs="Times New Roman"/>
-        </w:rPr>
-      </w:pPr>
-      <w:proofErr w:type="spellStart"/>
-      <w:proofErr w:type="gramStart"/>
-      <w:r>
-        <w:rPr>
-          <w:rFonts w:ascii="Times New Roman" w:hAnsi="Times New Roman" w:cs="Times New Roman"/>
-        </w:rPr>
-        <w:t>unstage</w:t>
-      </w:r>
-      <w:proofErr w:type="spellEnd"/>
-      <w:proofErr w:type="gramEnd"/>
-      <w:r>
-        <w:rPr>
-          <w:rFonts w:ascii="Times New Roman" w:hAnsi="Times New Roman" w:cs="Times New Roman"/>
-        </w:rPr>
-        <w:t xml:space="preserve"> a file while retaining the changes in working directory </w:t>
-      </w:r>
-    </w:p>
-    <w:p>
-      <w:pPr>
-        <w:pStyle w:val="ListParagraph"/>
-        <w:jc w:val="both"/>
-        <w:rPr>
-          <w:rFonts w:ascii="Times New Roman" w:hAnsi="Times New Roman" w:cs="Times New Roman"/>
-        </w:rPr>
-      </w:pPr>
-    </w:p>
-    <w:p>
-      <w:pPr>
-        <w:pStyle w:val="ListParagraph"/>
-        <w:jc w:val="both"/>
-        <w:rPr>
-          <w:rFonts w:ascii="Times New Roman" w:hAnsi="Times New Roman" w:cs="Times New Roman"/>
-        </w:rPr>
-      </w:pPr>
-      <w:proofErr w:type="gramStart"/>
-      <w:r>
-        <w:rPr>
-          <w:rFonts w:ascii="Times New Roman" w:hAnsi="Times New Roman" w:cs="Times New Roman"/>
-          <w:b/>
-        </w:rPr>
-        <w:t>iv .</w:t>
-      </w:r>
-      <w:proofErr w:type="gramEnd"/>
-      <w:r>
-        <w:rPr>
-          <w:rFonts w:ascii="Times New Roman" w:hAnsi="Times New Roman" w:cs="Times New Roman"/>
-          <w:b/>
+          <w:sz w:val="28"/>
+          <w:szCs w:val="28"/>
+        </w:rPr>
+        <w:t>first</w:t>
+      </w:r>
+      <w:r>
+        <w:rPr>
+          <w:rFonts w:ascii="Times New Roman" w:hAnsi="Times New Roman" w:cs="Times New Roman"/>
+          <w:sz w:val="28"/>
+          <w:szCs w:val="28"/>
+        </w:rPr>
+        <w:t xml:space="preserve"> I execute the </w:t>
+      </w:r>
+      <w:r>
+        <w:rPr>
+          <w:rFonts w:ascii="Times New Roman" w:hAnsi="Times New Roman" w:cs="Times New Roman"/>
+          <w:b/>
+          <w:sz w:val="28"/>
+          <w:szCs w:val="28"/>
+        </w:rPr>
+        <w:t>git branch</w:t>
+      </w:r>
+      <w:r>
+        <w:rPr>
+          <w:rFonts w:ascii="Times New Roman" w:hAnsi="Times New Roman" w:cs="Times New Roman"/>
+          <w:sz w:val="28"/>
+          <w:szCs w:val="28"/>
         </w:rPr>
         <w:t xml:space="preserve"> </w:t>
       </w:r>
-      <w:proofErr w:type="spellStart"/>
-      <w:r>
-        <w:rPr>
-          <w:rFonts w:ascii="Times New Roman" w:hAnsi="Times New Roman" w:cs="Times New Roman"/>
-          <w:b/>
-        </w:rPr>
-        <w:t>git</w:t>
-      </w:r>
-      <w:proofErr w:type="spellEnd"/>
-      <w:r>
-        <w:rPr>
-          <w:rFonts w:ascii="Times New Roman" w:hAnsi="Times New Roman" w:cs="Times New Roman"/>
-          <w:b/>
-        </w:rPr>
-        <w:t xml:space="preserve"> diff</w:t>
-      </w:r>
-      <w:r>
-        <w:rPr>
-          <w:rFonts w:ascii="Times New Roman" w:hAnsi="Times New Roman" w:cs="Times New Roman"/>
-        </w:rPr>
-        <w:t xml:space="preserve"> </w:t>
-      </w:r>
-    </w:p>
-    <w:p>
-      <w:pPr>
-        <w:pStyle w:val="ListParagraph"/>
-        <w:jc w:val="both"/>
-        <w:rPr>
-          <w:rFonts w:ascii="Times New Roman" w:hAnsi="Times New Roman" w:cs="Times New Roman"/>
-        </w:rPr>
-      </w:pPr>
-      <w:proofErr w:type="gramStart"/>
-      <w:r>
-        <w:rPr>
-          <w:rFonts w:ascii="Times New Roman" w:hAnsi="Times New Roman" w:cs="Times New Roman"/>
-        </w:rPr>
-        <w:t>diff</w:t>
-      </w:r>
-      <w:proofErr w:type="gramEnd"/>
-      <w:r>
-        <w:rPr>
-          <w:rFonts w:ascii="Times New Roman" w:hAnsi="Times New Roman" w:cs="Times New Roman"/>
-        </w:rPr>
-        <w:t xml:space="preserve"> of what is changed but not staged</w:t>
-      </w:r>
-    </w:p>
-    <w:p>
-      <w:pPr>
-        <w:pStyle w:val="ListParagraph"/>
-        <w:jc w:val="both"/>
-        <w:rPr>
-          <w:rFonts w:ascii="Times New Roman" w:hAnsi="Times New Roman" w:cs="Times New Roman"/>
-        </w:rPr>
-      </w:pPr>
-      <w:r>
-        <w:rPr>
-          <w:rFonts w:ascii="Times New Roman" w:hAnsi="Times New Roman" w:cs="Times New Roman"/>
+    </w:p>
+    <w:p>
+      <w:pPr>
+        <w:pStyle w:val="ListParagraph"/>
+        <w:jc w:val="both"/>
+        <w:rPr>
+          <w:rFonts w:ascii="Times New Roman" w:hAnsi="Times New Roman" w:cs="Times New Roman"/>
+          <w:sz w:val="28"/>
+          <w:szCs w:val="28"/>
+        </w:rPr>
+      </w:pPr>
+      <w:r>
+        <w:rPr>
+          <w:rFonts w:ascii="Times New Roman" w:hAnsi="Times New Roman" w:cs="Times New Roman"/>
+          <w:sz w:val="28"/>
+          <w:szCs w:val="28"/>
+        </w:rPr>
+        <w:t xml:space="preserve">I get the branch </w:t>
+      </w:r>
+      <w:r>
+        <w:rPr>
+          <w:rFonts w:ascii="Times New Roman" w:hAnsi="Times New Roman" w:cs="Times New Roman"/>
+          <w:sz w:val="28"/>
+          <w:szCs w:val="28"/>
+        </w:rPr>
+        <w:t>name, which</w:t>
+      </w:r>
+      <w:r>
+        <w:rPr>
+          <w:rFonts w:ascii="Times New Roman" w:hAnsi="Times New Roman" w:cs="Times New Roman"/>
+          <w:sz w:val="28"/>
+          <w:szCs w:val="28"/>
+        </w:rPr>
+        <w:t xml:space="preserve"> is my current branch ok that was our </w:t>
+      </w:r>
+      <w:r>
+        <w:rPr>
+          <w:rFonts w:ascii="Times New Roman" w:hAnsi="Times New Roman" w:cs="Times New Roman"/>
+          <w:b/>
+          <w:sz w:val="28"/>
+          <w:szCs w:val="28"/>
+        </w:rPr>
+        <w:t>main</w:t>
+      </w:r>
+      <w:r>
+        <w:rPr>
+          <w:rFonts w:ascii="Times New Roman" w:hAnsi="Times New Roman" w:cs="Times New Roman"/>
+          <w:sz w:val="28"/>
+          <w:szCs w:val="28"/>
+        </w:rPr>
+        <w:t xml:space="preserve"> branch.</w:t>
+      </w:r>
+    </w:p>
+    <w:p>
+      <w:pPr>
+        <w:pStyle w:val="ListParagraph"/>
+        <w:jc w:val="both"/>
+        <w:rPr>
+          <w:rFonts w:ascii="Times New Roman" w:hAnsi="Times New Roman" w:cs="Times New Roman"/>
+          <w:sz w:val="28"/>
+          <w:szCs w:val="28"/>
+        </w:rPr>
+      </w:pPr>
+    </w:p>
+    <w:p>
+      <w:pPr>
+        <w:pStyle w:val="ListParagraph"/>
+        <w:jc w:val="both"/>
+        <w:rPr>
+          <w:rFonts w:ascii="Times New Roman" w:hAnsi="Times New Roman" w:cs="Times New Roman"/>
+          <w:sz w:val="28"/>
+          <w:szCs w:val="28"/>
+        </w:rPr>
+      </w:pPr>
+      <w:r>
+        <w:rPr>
+          <w:rFonts w:ascii="Times New Roman" w:hAnsi="Times New Roman" w:cs="Times New Roman"/>
+          <w:sz w:val="28"/>
+          <w:szCs w:val="28"/>
+        </w:rPr>
+        <w:t xml:space="preserve">What if we want to </w:t>
+      </w:r>
+      <w:r>
+        <w:rPr>
+          <w:rFonts w:ascii="Times New Roman" w:hAnsi="Times New Roman" w:cs="Times New Roman"/>
+          <w:sz w:val="28"/>
+          <w:szCs w:val="28"/>
+        </w:rPr>
+        <w:t>create</w:t>
+      </w:r>
+      <w:r>
+        <w:rPr>
+          <w:rFonts w:ascii="Times New Roman" w:hAnsi="Times New Roman" w:cs="Times New Roman"/>
+          <w:sz w:val="28"/>
+          <w:szCs w:val="28"/>
+        </w:rPr>
+        <w:t xml:space="preserve"> new branch </w:t>
+      </w:r>
+      <w:r>
+        <w:rPr>
+          <w:rFonts w:ascii="Times New Roman" w:hAnsi="Times New Roman" w:cs="Times New Roman"/>
+          <w:sz w:val="28"/>
+          <w:szCs w:val="28"/>
+        </w:rPr>
+        <w:t>which</w:t>
+      </w:r>
+      <w:r>
+        <w:rPr>
+          <w:rFonts w:ascii="Times New Roman" w:hAnsi="Times New Roman" w:cs="Times New Roman"/>
+          <w:sz w:val="28"/>
+          <w:szCs w:val="28"/>
         </w:rPr>
         <w:t xml:space="preserve"> </w:t>
       </w:r>
       <w:bookmarkStart w:id="0" w:name="_GoBack"/>
       <w:bookmarkEnd w:id="0"/>
-    </w:p>
-    <w:p>
-      <w:pPr>
-        <w:pStyle w:val="ListParagraph"/>
-        <w:jc w:val="both"/>
-        <w:rPr>
-          <w:rFonts w:ascii="Times New Roman" w:hAnsi="Times New Roman" w:cs="Times New Roman"/>
-          <w:b/>
-        </w:rPr>
-      </w:pPr>
-      <w:proofErr w:type="gramStart"/>
-      <w:r>
-        <w:rPr>
-          <w:rFonts w:ascii="Times New Roman" w:hAnsi="Times New Roman" w:cs="Times New Roman"/>
-          <w:b/>
-        </w:rPr>
-        <w:t>v .</w:t>
-      </w:r>
-      <w:proofErr w:type="gramEnd"/>
-      <w:r>
-        <w:rPr>
-          <w:rFonts w:ascii="Times New Roman" w:hAnsi="Times New Roman" w:cs="Times New Roman"/>
-          <w:b/>
+      <w:r>
+        <w:rPr>
+          <w:rFonts w:ascii="Times New Roman" w:hAnsi="Times New Roman" w:cs="Times New Roman"/>
+          <w:b/>
+          <w:sz w:val="28"/>
+          <w:szCs w:val="28"/>
+        </w:rPr>
+        <w:t>new</w:t>
+      </w:r>
+      <w:r>
+        <w:rPr>
+          <w:rFonts w:ascii="Times New Roman" w:hAnsi="Times New Roman" w:cs="Times New Roman"/>
+          <w:b/>
+          <w:sz w:val="28"/>
+          <w:szCs w:val="28"/>
+        </w:rPr>
+        <w:t xml:space="preserve"> branch</w:t>
+      </w:r>
+      <w:r>
+        <w:rPr>
+          <w:rFonts w:ascii="Times New Roman" w:hAnsi="Times New Roman" w:cs="Times New Roman"/>
+          <w:sz w:val="28"/>
+          <w:szCs w:val="28"/>
         </w:rPr>
         <w:t xml:space="preserve"> </w:t>
       </w:r>
+    </w:p>
+    <w:p>
+      <w:pPr>
+        <w:pStyle w:val="ListParagraph"/>
+        <w:jc w:val="both"/>
+        <w:rPr>
+          <w:rFonts w:ascii="Times New Roman" w:hAnsi="Times New Roman" w:cs="Times New Roman"/>
+          <w:b/>
+          <w:sz w:val="28"/>
+          <w:szCs w:val="28"/>
+        </w:rPr>
+      </w:pPr>
+      <w:r>
+        <w:rPr>
+          <w:rFonts w:ascii="Times New Roman" w:hAnsi="Times New Roman" w:cs="Times New Roman"/>
+          <w:sz w:val="28"/>
+          <w:szCs w:val="28"/>
+        </w:rPr>
+        <w:t xml:space="preserve">So the command for this </w:t>
+      </w:r>
+      <w:r>
+        <w:rPr>
+          <w:rFonts w:ascii="Times New Roman" w:hAnsi="Times New Roman" w:cs="Times New Roman"/>
+          <w:sz w:val="28"/>
+          <w:szCs w:val="28"/>
+        </w:rPr>
+        <w:t xml:space="preserve">is = </w:t>
+      </w:r>
       <w:proofErr w:type="spellStart"/>
-      <w:proofErr w:type="gramStart"/>
-      <w:r>
-        <w:rPr>
-          <w:rFonts w:ascii="Times New Roman" w:hAnsi="Times New Roman" w:cs="Times New Roman"/>
-          <w:b/>
+      <w:r>
+        <w:rPr>
+          <w:rFonts w:ascii="Times New Roman" w:hAnsi="Times New Roman" w:cs="Times New Roman"/>
+          <w:sz w:val="28"/>
+          <w:szCs w:val="28"/>
         </w:rPr>
         <w:t>git</w:t>
       </w:r>
       <w:proofErr w:type="spellEnd"/>
-      <w:proofErr w:type="gramEnd"/>
-      <w:r>
-        <w:rPr>
-          <w:rFonts w:ascii="Times New Roman" w:hAnsi="Times New Roman" w:cs="Times New Roman"/>
-          <w:b/>
-        </w:rPr>
-        <w:t xml:space="preserve"> diff </w:t>
-      </w:r>
-      <w:r>
-        <w:rPr>
-          <w:rFonts w:ascii="Times New Roman" w:hAnsi="Times New Roman" w:cs="Times New Roman"/>
-          <w:b/>
-        </w:rPr>
-        <w:t>–</w:t>
-      </w:r>
-      <w:r>
-        <w:rPr>
-          <w:rFonts w:ascii="Times New Roman" w:hAnsi="Times New Roman" w:cs="Times New Roman"/>
-          <w:b/>
-        </w:rPr>
-        <w:t>staged</w:t>
-      </w:r>
-    </w:p>
-    <w:p>
-      <w:pPr>
-        <w:pStyle w:val="ListParagraph"/>
-        <w:jc w:val="both"/>
-        <w:rPr>
-          <w:rFonts w:ascii="Times New Roman" w:hAnsi="Times New Roman" w:cs="Times New Roman"/>
-        </w:rPr>
-      </w:pPr>
-      <w:proofErr w:type="gramStart"/>
-      <w:r>
-        <w:rPr>
-          <w:rFonts w:ascii="Times New Roman" w:hAnsi="Times New Roman" w:cs="Times New Roman"/>
-        </w:rPr>
-        <w:t>diff</w:t>
-      </w:r>
-      <w:proofErr w:type="gramEnd"/>
-      <w:r>
-        <w:rPr>
-          <w:rFonts w:ascii="Times New Roman" w:hAnsi="Times New Roman" w:cs="Times New Roman"/>
-        </w:rPr>
-        <w:t xml:space="preserve"> of what is staged but not yet </w:t>
+      <w:r>
+        <w:rPr>
+          <w:rFonts w:ascii="Times New Roman" w:hAnsi="Times New Roman" w:cs="Times New Roman"/>
+          <w:b/>
+          <w:sz w:val="28"/>
+          <w:szCs w:val="28"/>
+        </w:rPr>
+        <w:t xml:space="preserve"> branch [</w:t>
       </w:r>
       <w:proofErr w:type="spellStart"/>
       <w:r>
         <w:rPr>
           <w:rFonts w:ascii="Times New Roman" w:hAnsi="Times New Roman" w:cs="Times New Roman"/>
-        </w:rPr>
-        <w:t>commited</w:t>
+          <w:b/>
+          <w:sz w:val="28"/>
+          <w:szCs w:val="28"/>
+        </w:rPr>
+        <w:t>new</w:t>
+      </w:r>
+      <w:r>
+        <w:rPr>
+          <w:rFonts w:ascii="Times New Roman" w:hAnsi="Times New Roman" w:cs="Times New Roman"/>
+          <w:b/>
+          <w:sz w:val="28"/>
+          <w:szCs w:val="28"/>
+        </w:rPr>
+        <w:t>branch</w:t>
       </w:r>
       <w:proofErr w:type="spellEnd"/>
       <w:r>
         <w:rPr>
           <w:rFonts w:ascii="Times New Roman" w:hAnsi="Times New Roman" w:cs="Times New Roman"/>
+          <w:b/>
+          <w:sz w:val="28"/>
+          <w:szCs w:val="28"/>
+        </w:rPr>
+        <w:t>]</w:t>
+      </w:r>
+      <w:r>
+        <w:rPr>
+          <w:rFonts w:ascii="Times New Roman" w:hAnsi="Times New Roman" w:cs="Times New Roman"/>
+          <w:b/>
+          <w:sz w:val="28"/>
+          <w:szCs w:val="28"/>
         </w:rPr>
         <w:t xml:space="preserve"> </w:t>
       </w:r>
@@ -1056,88 +1363,465 @@
         <w:jc w:val="both"/>
         <w:rPr>
           <w:rFonts w:ascii="Times New Roman" w:hAnsi="Times New Roman" w:cs="Times New Roman"/>
-        </w:rPr>
-      </w:pPr>
-    </w:p>
-    <w:p>
-      <w:pPr>
-        <w:pStyle w:val="ListParagraph"/>
-        <w:jc w:val="both"/>
-        <w:rPr>
-          <w:rFonts w:ascii="Times New Roman" w:hAnsi="Times New Roman" w:cs="Times New Roman"/>
-          <w:b/>
-        </w:rPr>
-      </w:pPr>
-      <w:proofErr w:type="gramStart"/>
-      <w:r>
-        <w:rPr>
-          <w:rFonts w:ascii="Times New Roman" w:hAnsi="Times New Roman" w:cs="Times New Roman"/>
-        </w:rPr>
-        <w:t>vi .</w:t>
-      </w:r>
-      <w:proofErr w:type="gramEnd"/>
-      <w:r>
-        <w:rPr>
-          <w:rFonts w:ascii="Times New Roman" w:hAnsi="Times New Roman" w:cs="Times New Roman"/>
+          <w:sz w:val="28"/>
+          <w:szCs w:val="28"/>
+        </w:rPr>
+      </w:pPr>
+      <w:r>
+        <w:rPr>
+          <w:rFonts w:ascii="Times New Roman" w:hAnsi="Times New Roman" w:cs="Times New Roman"/>
+          <w:b/>
+          <w:sz w:val="28"/>
+          <w:szCs w:val="28"/>
+        </w:rPr>
+        <w:t>As you</w:t>
+      </w:r>
+      <w:r>
+        <w:rPr>
+          <w:rFonts w:ascii="Times New Roman" w:hAnsi="Times New Roman" w:cs="Times New Roman"/>
+          <w:b/>
+          <w:sz w:val="28"/>
+          <w:szCs w:val="28"/>
+        </w:rPr>
+        <w:t xml:space="preserve"> see</w:t>
+      </w:r>
+      <w:r>
+        <w:rPr>
+          <w:rFonts w:ascii="Times New Roman" w:hAnsi="Times New Roman" w:cs="Times New Roman"/>
+          <w:b/>
+          <w:sz w:val="28"/>
+          <w:szCs w:val="28"/>
         </w:rPr>
         <w:t xml:space="preserve"> </w:t>
       </w:r>
+      <w:r>
+        <w:rPr>
+          <w:rFonts w:ascii="Times New Roman" w:hAnsi="Times New Roman" w:cs="Times New Roman"/>
+          <w:sz w:val="28"/>
+          <w:szCs w:val="28"/>
+        </w:rPr>
+        <w:t xml:space="preserve">we working in </w:t>
+      </w:r>
+      <w:r>
+        <w:rPr>
+          <w:rFonts w:ascii="Times New Roman" w:hAnsi="Times New Roman" w:cs="Times New Roman"/>
+          <w:b/>
+          <w:sz w:val="28"/>
+          <w:szCs w:val="28"/>
+        </w:rPr>
+        <w:t xml:space="preserve">main </w:t>
+      </w:r>
+      <w:r>
+        <w:rPr>
+          <w:rFonts w:ascii="Times New Roman" w:hAnsi="Times New Roman" w:cs="Times New Roman"/>
+          <w:b/>
+          <w:sz w:val="28"/>
+          <w:szCs w:val="28"/>
+        </w:rPr>
+        <w:t>branch</w:t>
+      </w:r>
+      <w:r>
+        <w:rPr>
+          <w:rFonts w:ascii="Times New Roman" w:hAnsi="Times New Roman" w:cs="Times New Roman"/>
+          <w:b/>
+          <w:sz w:val="28"/>
+          <w:szCs w:val="28"/>
+        </w:rPr>
+        <w:t>,</w:t>
+      </w:r>
+      <w:r>
+        <w:rPr>
+          <w:rFonts w:ascii="Times New Roman" w:hAnsi="Times New Roman" w:cs="Times New Roman"/>
+          <w:sz w:val="28"/>
+          <w:szCs w:val="28"/>
+        </w:rPr>
+        <w:t xml:space="preserve"> ok </w:t>
+      </w:r>
+    </w:p>
+    <w:p>
+      <w:pPr>
+        <w:pStyle w:val="ListParagraph"/>
+        <w:jc w:val="both"/>
+        <w:rPr>
+          <w:rFonts w:ascii="Times New Roman" w:hAnsi="Times New Roman" w:cs="Times New Roman"/>
+          <w:sz w:val="28"/>
+          <w:szCs w:val="28"/>
+        </w:rPr>
+      </w:pPr>
+    </w:p>
+    <w:p>
+      <w:pPr>
+        <w:pStyle w:val="ListParagraph"/>
+        <w:jc w:val="both"/>
+        <w:rPr>
+          <w:rFonts w:ascii="Times New Roman" w:hAnsi="Times New Roman" w:cs="Times New Roman"/>
+          <w:sz w:val="28"/>
+          <w:szCs w:val="28"/>
+        </w:rPr>
+      </w:pPr>
+      <w:r>
+        <w:rPr>
+          <w:rFonts w:ascii="Times New Roman" w:hAnsi="Times New Roman" w:cs="Times New Roman"/>
+          <w:sz w:val="28"/>
+          <w:szCs w:val="28"/>
+        </w:rPr>
+        <w:t>Therefore,</w:t>
+      </w:r>
+      <w:r>
+        <w:rPr>
+          <w:rFonts w:ascii="Times New Roman" w:hAnsi="Times New Roman" w:cs="Times New Roman"/>
+          <w:sz w:val="28"/>
+          <w:szCs w:val="28"/>
+        </w:rPr>
+        <w:t xml:space="preserve"> we have to change the branch and work un</w:t>
+      </w:r>
+      <w:r>
+        <w:rPr>
+          <w:rFonts w:ascii="Times New Roman" w:hAnsi="Times New Roman" w:cs="Times New Roman"/>
+          <w:sz w:val="28"/>
+          <w:szCs w:val="28"/>
+        </w:rPr>
+        <w:t xml:space="preserve">der the new branch that was we created </w:t>
+      </w:r>
+      <w:r>
+        <w:rPr>
+          <w:rFonts w:ascii="Times New Roman" w:hAnsi="Times New Roman" w:cs="Times New Roman"/>
+          <w:sz w:val="28"/>
+          <w:szCs w:val="28"/>
+        </w:rPr>
+        <w:t>earlier.</w:t>
+      </w:r>
+    </w:p>
+    <w:p>
+      <w:pPr>
+        <w:pStyle w:val="ListParagraph"/>
+        <w:jc w:val="both"/>
+        <w:rPr>
+          <w:rFonts w:ascii="Times New Roman" w:hAnsi="Times New Roman" w:cs="Times New Roman"/>
+          <w:b/>
+          <w:sz w:val="28"/>
+          <w:szCs w:val="28"/>
+        </w:rPr>
+      </w:pPr>
+      <w:r>
+        <w:rPr>
+          <w:rFonts w:ascii="Times New Roman" w:hAnsi="Times New Roman" w:cs="Times New Roman"/>
+          <w:b/>
+          <w:sz w:val="28"/>
+          <w:szCs w:val="28"/>
+        </w:rPr>
+        <w:t xml:space="preserve">  Command for </w:t>
+      </w:r>
+      <w:r>
+        <w:rPr>
+          <w:rFonts w:ascii="Times New Roman" w:hAnsi="Times New Roman" w:cs="Times New Roman"/>
+          <w:b/>
+          <w:sz w:val="28"/>
+          <w:szCs w:val="28"/>
+        </w:rPr>
+        <w:t>this:</w:t>
+      </w:r>
+      <w:r>
+        <w:rPr>
+          <w:rFonts w:ascii="Times New Roman" w:hAnsi="Times New Roman" w:cs="Times New Roman"/>
+          <w:b/>
+          <w:sz w:val="28"/>
+          <w:szCs w:val="28"/>
+        </w:rPr>
+        <w:t xml:space="preserve"> </w:t>
+      </w:r>
       <w:proofErr w:type="spellStart"/>
-      <w:proofErr w:type="gramStart"/>
-      <w:r>
-        <w:rPr>
-          <w:rFonts w:ascii="Times New Roman" w:hAnsi="Times New Roman" w:cs="Times New Roman"/>
-          <w:b/>
+      <w:r>
+        <w:rPr>
+          <w:rFonts w:ascii="Times New Roman" w:hAnsi="Times New Roman" w:cs="Times New Roman"/>
+          <w:b/>
+          <w:sz w:val="28"/>
+          <w:szCs w:val="28"/>
         </w:rPr>
         <w:t>git</w:t>
       </w:r>
       <w:proofErr w:type="spellEnd"/>
-      <w:proofErr w:type="gramEnd"/>
-      <w:r>
-        <w:rPr>
-          <w:rFonts w:ascii="Times New Roman" w:hAnsi="Times New Roman" w:cs="Times New Roman"/>
-          <w:b/>
-        </w:rPr>
-        <w:t xml:space="preserve"> commit -m “[descriptive message]”</w:t>
-      </w:r>
-    </w:p>
-    <w:p>
-      <w:pPr>
-        <w:pStyle w:val="ListParagraph"/>
-        <w:jc w:val="both"/>
-        <w:rPr>
-          <w:rFonts w:ascii="Times New Roman" w:hAnsi="Times New Roman" w:cs="Times New Roman"/>
-        </w:rPr>
-      </w:pPr>
-      <w:proofErr w:type="gramStart"/>
-      <w:r>
-        <w:rPr>
-          <w:rFonts w:ascii="Times New Roman" w:hAnsi="Times New Roman" w:cs="Times New Roman"/>
-        </w:rPr>
-        <w:t>commit</w:t>
-      </w:r>
-      <w:proofErr w:type="gramEnd"/>
-      <w:r>
-        <w:rPr>
-          <w:rFonts w:ascii="Times New Roman" w:hAnsi="Times New Roman" w:cs="Times New Roman"/>
-        </w:rPr>
-        <w:t xml:space="preserve"> your staged content as a new commit snapshot</w:t>
-      </w:r>
-    </w:p>
-    <w:p>
-      <w:pPr>
-        <w:ind w:left="720"/>
-        <w:jc w:val="both"/>
-        <w:rPr>
-          <w:rFonts w:ascii="Times New Roman" w:hAnsi="Times New Roman" w:cs="Times New Roman"/>
-          <w:sz w:val="32"/>
-          <w:szCs w:val="28"/>
-        </w:rPr>
-      </w:pPr>
-    </w:p>
-    <w:p>
-      <w:pPr>
-        <w:ind w:left="720"/>
+      <w:r>
+        <w:rPr>
+          <w:rFonts w:ascii="Times New Roman" w:hAnsi="Times New Roman" w:cs="Times New Roman"/>
+          <w:b/>
+          <w:sz w:val="28"/>
+          <w:szCs w:val="28"/>
+        </w:rPr>
+        <w:t xml:space="preserve"> </w:t>
+      </w:r>
+      <w:r>
+        <w:rPr>
+          <w:rFonts w:ascii="Times New Roman" w:hAnsi="Times New Roman" w:cs="Times New Roman"/>
+          <w:b/>
+          <w:sz w:val="28"/>
+          <w:szCs w:val="28"/>
+        </w:rPr>
+        <w:t>checkout new branch</w:t>
+      </w:r>
+      <w:r>
+        <w:rPr>
+          <w:rFonts w:ascii="Times New Roman" w:hAnsi="Times New Roman" w:cs="Times New Roman"/>
+          <w:b/>
+          <w:sz w:val="28"/>
+          <w:szCs w:val="28"/>
+        </w:rPr>
+        <w:t xml:space="preserve"> </w:t>
+      </w:r>
+    </w:p>
+    <w:p>
+      <w:pPr>
+        <w:pStyle w:val="ListParagraph"/>
+        <w:jc w:val="both"/>
+        <w:rPr>
+          <w:rFonts w:ascii="Times New Roman" w:hAnsi="Times New Roman" w:cs="Times New Roman"/>
+          <w:sz w:val="28"/>
+          <w:szCs w:val="28"/>
+        </w:rPr>
+      </w:pPr>
+      <w:r>
+        <w:rPr>
+          <w:rFonts w:ascii="Times New Roman" w:hAnsi="Times New Roman" w:cs="Times New Roman"/>
+          <w:sz w:val="28"/>
+          <w:szCs w:val="28"/>
+        </w:rPr>
+        <w:t xml:space="preserve">Hear u see </w:t>
+      </w:r>
+      <w:r>
+        <w:rPr>
+          <w:rFonts w:ascii="Times New Roman" w:hAnsi="Times New Roman" w:cs="Times New Roman"/>
+          <w:sz w:val="28"/>
+          <w:szCs w:val="28"/>
+        </w:rPr>
+        <w:t>your</w:t>
+      </w:r>
+      <w:r>
+        <w:rPr>
+          <w:rFonts w:ascii="Times New Roman" w:hAnsi="Times New Roman" w:cs="Times New Roman"/>
+          <w:sz w:val="28"/>
+          <w:szCs w:val="28"/>
+        </w:rPr>
+        <w:t xml:space="preserve"> current</w:t>
+      </w:r>
+      <w:r>
+        <w:rPr>
+          <w:rFonts w:ascii="Times New Roman" w:hAnsi="Times New Roman" w:cs="Times New Roman"/>
+          <w:b/>
+          <w:sz w:val="28"/>
+          <w:szCs w:val="28"/>
+        </w:rPr>
+        <w:t xml:space="preserve"> </w:t>
+      </w:r>
+      <w:r>
+        <w:rPr>
+          <w:rFonts w:ascii="Times New Roman" w:hAnsi="Times New Roman" w:cs="Times New Roman"/>
+          <w:sz w:val="28"/>
+          <w:szCs w:val="28"/>
+        </w:rPr>
+        <w:t xml:space="preserve">branch </w:t>
+      </w:r>
+    </w:p>
+    <w:p>
+      <w:pPr>
+        <w:pStyle w:val="ListParagraph"/>
+        <w:jc w:val="both"/>
+        <w:rPr>
+          <w:rFonts w:ascii="Times New Roman" w:hAnsi="Times New Roman" w:cs="Times New Roman"/>
+          <w:b/>
+          <w:sz w:val="28"/>
+          <w:szCs w:val="28"/>
+        </w:rPr>
+      </w:pPr>
+      <w:r>
+        <w:rPr>
+          <w:rFonts w:ascii="Times New Roman" w:hAnsi="Times New Roman" w:cs="Times New Roman"/>
+          <w:b/>
+          <w:sz w:val="28"/>
+          <w:szCs w:val="28"/>
+        </w:rPr>
+        <w:tab/>
+      </w:r>
+      <w:r>
+        <w:rPr>
+          <w:rFonts w:ascii="Times New Roman" w:hAnsi="Times New Roman" w:cs="Times New Roman"/>
+          <w:b/>
+          <w:sz w:val="28"/>
+          <w:szCs w:val="28"/>
+        </w:rPr>
+        <w:tab/>
+        <w:t xml:space="preserve">: git branch   = </w:t>
+      </w:r>
+      <w:r>
+        <w:rPr>
+          <w:rFonts w:ascii="Times New Roman" w:hAnsi="Times New Roman" w:cs="Times New Roman"/>
+          <w:sz w:val="28"/>
+          <w:szCs w:val="28"/>
+        </w:rPr>
+        <w:t xml:space="preserve">you get to see </w:t>
+      </w:r>
+      <w:r>
+        <w:rPr>
+          <w:rFonts w:ascii="Times New Roman" w:hAnsi="Times New Roman" w:cs="Times New Roman"/>
+          <w:sz w:val="28"/>
+          <w:szCs w:val="28"/>
+        </w:rPr>
+        <w:t>they</w:t>
+      </w:r>
+      <w:r>
+        <w:rPr>
+          <w:rFonts w:ascii="Times New Roman" w:hAnsi="Times New Roman" w:cs="Times New Roman"/>
+          <w:sz w:val="28"/>
+          <w:szCs w:val="28"/>
+        </w:rPr>
+        <w:t xml:space="preserve"> </w:t>
+      </w:r>
+      <w:r>
+        <w:rPr>
+          <w:rFonts w:ascii="Times New Roman" w:hAnsi="Times New Roman" w:cs="Times New Roman"/>
+          <w:sz w:val="28"/>
+          <w:szCs w:val="28"/>
+        </w:rPr>
+        <w:t>you are now in new branch</w:t>
+      </w:r>
+      <w:r>
+        <w:rPr>
+          <w:rFonts w:ascii="Times New Roman" w:hAnsi="Times New Roman" w:cs="Times New Roman"/>
+          <w:b/>
+          <w:sz w:val="28"/>
+          <w:szCs w:val="28"/>
+        </w:rPr>
+        <w:t xml:space="preserve"> </w:t>
+      </w:r>
+    </w:p>
+    <w:p>
+      <w:pPr>
+        <w:pStyle w:val="ListParagraph"/>
+        <w:jc w:val="both"/>
+        <w:rPr>
+          <w:rFonts w:ascii="Times New Roman" w:hAnsi="Times New Roman" w:cs="Times New Roman"/>
+          <w:sz w:val="28"/>
+          <w:szCs w:val="28"/>
+        </w:rPr>
+      </w:pPr>
+    </w:p>
+    <w:p>
+      <w:pPr>
+        <w:pStyle w:val="ListParagraph"/>
+        <w:jc w:val="both"/>
+        <w:rPr>
+          <w:rFonts w:ascii="Times New Roman" w:hAnsi="Times New Roman" w:cs="Times New Roman"/>
+          <w:b/>
+          <w:sz w:val="28"/>
+          <w:szCs w:val="28"/>
+        </w:rPr>
+      </w:pPr>
+      <w:r>
+        <w:rPr>
+          <w:rFonts w:ascii="Times New Roman" w:hAnsi="Times New Roman" w:cs="Times New Roman"/>
+          <w:sz w:val="28"/>
+          <w:szCs w:val="28"/>
+        </w:rPr>
+        <w:t>Therefore,</w:t>
+      </w:r>
+      <w:r>
+        <w:rPr>
+          <w:rFonts w:ascii="Times New Roman" w:hAnsi="Times New Roman" w:cs="Times New Roman"/>
+          <w:sz w:val="28"/>
+          <w:szCs w:val="28"/>
+        </w:rPr>
+        <w:t xml:space="preserve"> the whatever work or commit you do this will goes in </w:t>
+      </w:r>
+      <w:r>
+        <w:rPr>
+          <w:rFonts w:ascii="Times New Roman" w:hAnsi="Times New Roman" w:cs="Times New Roman"/>
+          <w:sz w:val="28"/>
+          <w:szCs w:val="28"/>
+        </w:rPr>
+        <w:t>your</w:t>
+      </w:r>
+      <w:r>
+        <w:rPr>
+          <w:rFonts w:ascii="Times New Roman" w:hAnsi="Times New Roman" w:cs="Times New Roman"/>
+          <w:b/>
+          <w:sz w:val="28"/>
+          <w:szCs w:val="28"/>
+        </w:rPr>
+        <w:t xml:space="preserve"> </w:t>
+      </w:r>
+      <w:r>
+        <w:rPr>
+          <w:rFonts w:ascii="Times New Roman" w:hAnsi="Times New Roman" w:cs="Times New Roman"/>
+          <w:b/>
+          <w:sz w:val="28"/>
+          <w:szCs w:val="28"/>
+        </w:rPr>
+        <w:t>new branch</w:t>
+      </w:r>
+      <w:r>
+        <w:rPr>
+          <w:rFonts w:ascii="Times New Roman" w:hAnsi="Times New Roman" w:cs="Times New Roman"/>
+          <w:b/>
+          <w:sz w:val="28"/>
+          <w:szCs w:val="28"/>
+        </w:rPr>
+        <w:t xml:space="preserve"> </w:t>
+      </w:r>
+    </w:p>
+    <w:p>
+      <w:pPr>
+        <w:pStyle w:val="ListParagraph"/>
+        <w:jc w:val="both"/>
+        <w:rPr>
+          <w:rFonts w:ascii="Times New Roman" w:hAnsi="Times New Roman" w:cs="Times New Roman"/>
+          <w:b/>
+          <w:sz w:val="28"/>
+          <w:szCs w:val="28"/>
+        </w:rPr>
+      </w:pPr>
+      <w:r>
+        <w:rPr>
+          <w:rFonts w:ascii="Times New Roman" w:hAnsi="Times New Roman" w:cs="Times New Roman"/>
+          <w:b/>
+          <w:sz w:val="28"/>
+          <w:szCs w:val="28"/>
+        </w:rPr>
+        <w:t>In addition,</w:t>
+      </w:r>
+      <w:r>
+        <w:rPr>
+          <w:rFonts w:ascii="Times New Roman" w:hAnsi="Times New Roman" w:cs="Times New Roman"/>
+          <w:b/>
+          <w:sz w:val="28"/>
+          <w:szCs w:val="28"/>
+        </w:rPr>
+        <w:t xml:space="preserve"> in new branch we will create new instruction set 3 and start add in instruction in new branch ok.</w:t>
+      </w:r>
+    </w:p>
+    <w:p>
+      <w:pPr>
+        <w:pStyle w:val="ListParagraph"/>
+        <w:jc w:val="both"/>
+        <w:rPr>
+          <w:rFonts w:ascii="Times New Roman" w:hAnsi="Times New Roman" w:cs="Times New Roman"/>
+          <w:sz w:val="28"/>
+          <w:szCs w:val="28"/>
+        </w:rPr>
+      </w:pPr>
+    </w:p>
+    <w:p>
+      <w:pPr>
+        <w:pStyle w:val="ListParagraph"/>
+        <w:jc w:val="both"/>
+        <w:rPr>
+          <w:rFonts w:ascii="Times New Roman" w:hAnsi="Times New Roman" w:cs="Times New Roman"/>
+          <w:sz w:val="28"/>
+          <w:szCs w:val="28"/>
+        </w:rPr>
+      </w:pPr>
+    </w:p>
+    <w:p>
+      <w:pPr>
+        <w:ind w:left="360"/>
         <w:jc w:val="both"/>
         <w:rPr>
           <w:rFonts w:ascii="Times New Roman" w:hAnsi="Times New Roman" w:cs="Times New Roman"/>
@@ -2056,7 +2740,7 @@
 </file>
 
 <file path=customXml/itemProps1.xml><?xml version="1.0" encoding="utf-8"?>
-<ds:datastoreItem xmlns:ds="http://schemas.openxmlformats.org/officeDocument/2006/customXml" ds:itemID="{1EC9C69B-8765-411C-AFE2-FE9A49BBE1CA}">
+<ds:datastoreItem xmlns:ds="http://schemas.openxmlformats.org/officeDocument/2006/customXml" ds:itemID="{28B5329E-1E3C-4975-B7AB-5C563E51D12E}">
   <ds:schemaRefs>
     <ds:schemaRef ds:uri="http://schemas.openxmlformats.org/officeDocument/2006/bibliography"/>
   </ds:schemaRefs>

</xml_diff>